<commit_message>
Move files to new directory
</commit_message>
<xml_diff>
--- a/Documents/Alhelo-Sploks-rapport.docx
+++ b/Documents/Alhelo-Sploks-rapport.docx
@@ -942,7 +942,7 @@
                                     <w:szCs w:val="28"/>
                                     <w:lang w:val="fr-CH"/>
                                   </w:rPr>
-                                  <w:t>30.05.2022</w:t>
+                                  <w:t>31.05.2022</w:t>
                                 </w:r>
                                 <w:r>
                                   <w:rPr>
@@ -1113,7 +1113,7 @@
                               <w:szCs w:val="28"/>
                               <w:lang w:val="fr-CH"/>
                             </w:rPr>
-                            <w:t>30.05.2022</w:t>
+                            <w:t>31.05.2022</w:t>
                           </w:r>
                           <w:r>
                             <w:rPr>
@@ -4080,6 +4080,7 @@
         <w:rPr>
           <w:lang w:val="fr-CH"/>
         </w:rPr>
+        <w:lastRenderedPageBreak/>
         <w:t>Objectifs</w:t>
       </w:r>
       <w:bookmarkEnd w:id="2"/>
@@ -4484,6 +4485,7 @@
       </w:pPr>
       <w:bookmarkStart w:id="6" w:name="_Toc104868055"/>
       <w:r>
+        <w:lastRenderedPageBreak/>
         <w:t>Sprint 3</w:t>
       </w:r>
       <w:r>
@@ -9151,6 +9153,7 @@
         <w:rPr>
           <w:lang w:val="fr-CH"/>
         </w:rPr>
+        <w:lastRenderedPageBreak/>
         <w:t>Analyse</w:t>
       </w:r>
       <w:r>
@@ -9428,10 +9431,10 @@
     <w:p>
       <w:r>
         <w:object w:dxaOrig="13936" w:dyaOrig="8731" w14:anchorId="504B6349">
-          <v:shape id="_x0000_i1026" type="#_x0000_t75" style="width:453pt;height:283.5pt" o:ole="">
+          <v:shape id="_x0000_i1026" type="#_x0000_t75" style="width:453pt;height:283.3pt" o:ole="">
             <v:imagedata r:id="rId16" o:title=""/>
           </v:shape>
-          <o:OLEObject Type="Embed" ProgID="Visio.Drawing.15" ShapeID="_x0000_i1026" DrawAspect="Content" ObjectID="_1715488231" r:id="rId17"/>
+          <o:OLEObject Type="Embed" ProgID="Visio.Drawing.15" ShapeID="_x0000_i1026" DrawAspect="Content" ObjectID="_1715489765" r:id="rId17"/>
         </w:object>
       </w:r>
     </w:p>
@@ -17460,19 +17463,7 @@
           <w:szCs w:val="26"/>
           <w:lang w:val="fr-CH" w:eastAsia="fr-CH"/>
         </w:rPr>
-        <w:t>Les</w:t>
-      </w:r>
-      <w:r>
-        <w:rPr>
-          <w:rFonts w:ascii="Carlito-Bold" w:hAnsi="Carlito-Bold" w:cs="Carlito-Bold"/>
-          <w:b/>
-          <w:bCs/>
-          <w:color w:val="000000"/>
-          <w:sz w:val="26"/>
-          <w:szCs w:val="26"/>
-          <w:lang w:val="fr-CH" w:eastAsia="fr-CH"/>
-        </w:rPr>
-        <w:t xml:space="preserve"> versions des systèmes d'exploitation et des outils logiciels</w:t>
+        <w:t>Les versions des systèmes d'exploitation et des outils logiciels</w:t>
       </w:r>
       <w:bookmarkEnd w:id="22"/>
     </w:p>
@@ -17803,7 +17794,7 @@
           <w:szCs w:val="26"/>
           <w:lang w:val="fr-CH" w:eastAsia="fr-CH"/>
         </w:rPr>
-        <w:t xml:space="preserve">Certains dossiers de </w:t>
+        <w:t>Certains dossiers de Python moins pert</w:t>
       </w:r>
       <w:r>
         <w:rPr>
@@ -17813,7 +17804,7 @@
           <w:szCs w:val="26"/>
           <w:lang w:val="fr-CH" w:eastAsia="fr-CH"/>
         </w:rPr>
-        <w:t>Python</w:t>
+        <w:t>i</w:t>
       </w:r>
       <w:r>
         <w:rPr>
@@ -17823,7 +17814,7 @@
           <w:szCs w:val="26"/>
           <w:lang w:val="fr-CH" w:eastAsia="fr-CH"/>
         </w:rPr>
-        <w:t xml:space="preserve"> moins </w:t>
+        <w:t xml:space="preserve">nents ont été </w:t>
       </w:r>
       <w:r>
         <w:rPr>
@@ -17833,9 +17824,14 @@
           <w:szCs w:val="26"/>
           <w:lang w:val="fr-CH" w:eastAsia="fr-CH"/>
         </w:rPr>
-        <w:t>pert</w:t>
-      </w:r>
-      <w:r>
+        <w:t>enlevés.</w:t>
+      </w:r>
+    </w:p>
+    <w:p>
+      <w:pPr>
+        <w:autoSpaceDE w:val="0"/>
+        <w:autoSpaceDN w:val="0"/>
+        <w:adjustRightInd w:val="0"/>
         <w:rPr>
           <w:rFonts w:eastAsia="Carlito" w:cs="Arial"/>
           <w:color w:val="000000"/>
@@ -17843,8 +17839,7 @@
           <w:szCs w:val="26"/>
           <w:lang w:val="fr-CH" w:eastAsia="fr-CH"/>
         </w:rPr>
-        <w:t>i</w:t>
-      </w:r>
+      </w:pPr>
       <w:r>
         <w:rPr>
           <w:rFonts w:eastAsia="Carlito" w:cs="Arial"/>
@@ -17853,8 +17848,16 @@
           <w:szCs w:val="26"/>
           <w:lang w:val="fr-CH" w:eastAsia="fr-CH"/>
         </w:rPr>
-        <w:t>nents</w:t>
-      </w:r>
+        <w:t>Seulement les dossiers et</w:t>
+      </w:r>
+    </w:p>
+    <w:p>
+      <w:pPr>
+        <w:rPr>
+          <w:rFonts w:cs="Arial"/>
+          <w:lang w:val="fr-CH"/>
+        </w:rPr>
+      </w:pPr>
       <w:r>
         <w:rPr>
           <w:rFonts w:eastAsia="Carlito" w:cs="Arial"/>
@@ -17863,7 +17866,7 @@
           <w:szCs w:val="26"/>
           <w:lang w:val="fr-CH" w:eastAsia="fr-CH"/>
         </w:rPr>
-        <w:t xml:space="preserve"> ont été </w:t>
+        <w:t>Les fichiers à la racine sont affichés. Uniquement ceux que j'ai u</w:t>
       </w:r>
       <w:r>
         <w:rPr>
@@ -17873,14 +17876,9 @@
           <w:szCs w:val="26"/>
           <w:lang w:val="fr-CH" w:eastAsia="fr-CH"/>
         </w:rPr>
-        <w:t>enlevés.</w:t>
-      </w:r>
-    </w:p>
-    <w:p>
-      <w:pPr>
-        <w:autoSpaceDE w:val="0"/>
-        <w:autoSpaceDN w:val="0"/>
-        <w:adjustRightInd w:val="0"/>
+        <w:t>t</w:t>
+      </w:r>
+      <w:r>
         <w:rPr>
           <w:rFonts w:eastAsia="Carlito" w:cs="Arial"/>
           <w:color w:val="000000"/>
@@ -17888,84 +17886,7 @@
           <w:szCs w:val="26"/>
           <w:lang w:val="fr-CH" w:eastAsia="fr-CH"/>
         </w:rPr>
-      </w:pPr>
-      <w:r>
-        <w:rPr>
-          <w:rFonts w:eastAsia="Carlito" w:cs="Arial"/>
-          <w:color w:val="000000"/>
-          <w:sz w:val="26"/>
-          <w:szCs w:val="26"/>
-          <w:lang w:val="fr-CH" w:eastAsia="fr-CH"/>
-        </w:rPr>
-        <w:t>Seulement les dossiers et</w:t>
-      </w:r>
-    </w:p>
-    <w:p>
-      <w:pPr>
-        <w:rPr>
-          <w:rFonts w:cs="Arial"/>
-          <w:lang w:val="fr-CH"/>
-        </w:rPr>
-      </w:pPr>
-      <w:r>
-        <w:rPr>
-          <w:rFonts w:eastAsia="Carlito" w:cs="Arial"/>
-          <w:color w:val="000000"/>
-          <w:sz w:val="26"/>
-          <w:szCs w:val="26"/>
-          <w:lang w:val="fr-CH" w:eastAsia="fr-CH"/>
-        </w:rPr>
-        <w:t>Les</w:t>
-      </w:r>
-      <w:r>
-        <w:rPr>
-          <w:rFonts w:eastAsia="Carlito" w:cs="Arial"/>
-          <w:color w:val="000000"/>
-          <w:sz w:val="26"/>
-          <w:szCs w:val="26"/>
-          <w:lang w:val="fr-CH" w:eastAsia="fr-CH"/>
-        </w:rPr>
-        <w:t xml:space="preserve"> fichiers à la racine sont affichés. Uniquement ceux que j'ai </w:t>
-      </w:r>
-      <w:r>
-        <w:rPr>
-          <w:rFonts w:eastAsia="Carlito" w:cs="Arial"/>
-          <w:color w:val="000000"/>
-          <w:sz w:val="26"/>
-          <w:szCs w:val="26"/>
-          <w:lang w:val="fr-CH" w:eastAsia="fr-CH"/>
-        </w:rPr>
-        <w:t>u</w:t>
-      </w:r>
-      <w:r>
-        <w:rPr>
-          <w:rFonts w:eastAsia="Carlito" w:cs="Arial"/>
-          <w:color w:val="000000"/>
-          <w:sz w:val="26"/>
-          <w:szCs w:val="26"/>
-          <w:lang w:val="fr-CH" w:eastAsia="fr-CH"/>
-        </w:rPr>
-        <w:t>t</w:t>
-      </w:r>
-      <w:r>
-        <w:rPr>
-          <w:rFonts w:eastAsia="Carlito" w:cs="Arial"/>
-          <w:color w:val="000000"/>
-          <w:sz w:val="26"/>
-          <w:szCs w:val="26"/>
-          <w:lang w:val="fr-CH" w:eastAsia="fr-CH"/>
-        </w:rPr>
-        <w:t>ilisé</w:t>
-      </w:r>
-      <w:r>
-        <w:rPr>
-          <w:rFonts w:eastAsia="Carlito" w:cs="Arial"/>
-          <w:color w:val="000000"/>
-          <w:sz w:val="26"/>
-          <w:szCs w:val="26"/>
-          <w:lang w:val="fr-CH" w:eastAsia="fr-CH"/>
-        </w:rPr>
-        <w:t xml:space="preserve"> sont définis.</w:t>
+        <w:t>ilisé sont définis.</w:t>
       </w:r>
     </w:p>
     <w:p>
@@ -19664,9 +19585,14 @@
           <w:szCs w:val="26"/>
           <w:lang w:val="fr-CH" w:eastAsia="fr-CH"/>
         </w:rPr>
-        <w:t>Programmation</w:t>
-      </w:r>
-      <w:r>
+        <w:t>Programmation et scripts</w:t>
+      </w:r>
+    </w:p>
+    <w:p>
+      <w:pPr>
+        <w:autoSpaceDE w:val="0"/>
+        <w:autoSpaceDN w:val="0"/>
+        <w:adjustRightInd w:val="0"/>
         <w:rPr>
           <w:rFonts w:ascii="Carlito-Bold" w:hAnsi="Carlito-Bold" w:cs="Carlito-Bold"/>
           <w:b/>
@@ -19676,23 +19602,6 @@
           <w:szCs w:val="26"/>
           <w:lang w:val="fr-CH" w:eastAsia="fr-CH"/>
         </w:rPr>
-        <w:t xml:space="preserve"> et scripts</w:t>
-      </w:r>
-    </w:p>
-    <w:p>
-      <w:pPr>
-        <w:autoSpaceDE w:val="0"/>
-        <w:autoSpaceDN w:val="0"/>
-        <w:adjustRightInd w:val="0"/>
-        <w:rPr>
-          <w:rFonts w:ascii="Carlito-Bold" w:hAnsi="Carlito-Bold" w:cs="Carlito-Bold"/>
-          <w:b/>
-          <w:bCs/>
-          <w:color w:val="000000"/>
-          <w:sz w:val="26"/>
-          <w:szCs w:val="26"/>
-          <w:lang w:val="fr-CH" w:eastAsia="fr-CH"/>
-        </w:rPr>
       </w:pPr>
     </w:p>
     <w:p>
@@ -20531,13 +20440,13 @@
         <w:ind w:left="426"/>
         <w:rPr>
           <w:color w:val="4472C4" w:themeColor="accent1"/>
-          <w:lang w:val="fr-CH"/>
+          <w:lang w:val="en-GB"/>
         </w:rPr>
       </w:pPr>
       <w:r>
         <w:rPr>
           <w:color w:val="4472C4" w:themeColor="accent1"/>
-          <w:lang w:val="fr-CH"/>
+          <w:lang w:val="en-GB"/>
         </w:rPr>
         <w:t>END IF;</w:t>
       </w:r>
@@ -20546,13 +20455,13 @@
       <w:pPr>
         <w:rPr>
           <w:color w:val="4472C4" w:themeColor="accent1"/>
-          <w:lang w:val="fr-CH"/>
+          <w:lang w:val="en-GB"/>
         </w:rPr>
       </w:pPr>
       <w:r>
         <w:rPr>
           <w:color w:val="4472C4" w:themeColor="accent1"/>
-          <w:lang w:val="fr-CH"/>
+          <w:lang w:val="en-GB"/>
         </w:rPr>
         <w:t>END</w:t>
       </w:r>
@@ -20560,12 +20469,12 @@
     <w:p>
       <w:pPr>
         <w:rPr>
-          <w:lang w:val="fr-CH"/>
-        </w:rPr>
-      </w:pPr>
-      <w:r>
-        <w:rPr>
-          <w:lang w:val="fr-CH"/>
+          <w:lang w:val="en-GB"/>
+        </w:rPr>
+      </w:pPr>
+      <w:r>
+        <w:rPr>
+          <w:lang w:val="en-GB"/>
         </w:rPr>
         <w:br w:type="page"/>
       </w:r>
@@ -20580,7 +20489,7 @@
         <w:rPr>
           <w:i w:val="0"/>
           <w:iCs/>
-          <w:lang w:val="fr-CH"/>
+          <w:lang w:val="en-GB"/>
         </w:rPr>
       </w:pPr>
       <w:bookmarkStart w:id="23" w:name="_Toc25553321"/>
@@ -20590,7 +20499,7 @@
         <w:rPr>
           <w:i w:val="0"/>
           <w:iCs/>
-          <w:lang w:val="fr-CH"/>
+          <w:lang w:val="en-GB"/>
         </w:rPr>
         <w:lastRenderedPageBreak/>
         <w:t>Description des test</w:t>
@@ -20600,7 +20509,7 @@
         <w:rPr>
           <w:i w:val="0"/>
           <w:iCs/>
-          <w:lang w:val="fr-CH"/>
+          <w:lang w:val="en-GB"/>
         </w:rPr>
         <w:t>s effectués</w:t>
       </w:r>
@@ -20610,7 +20519,7 @@
     <w:p>
       <w:pPr>
         <w:rPr>
-          <w:lang w:val="fr-CH"/>
+          <w:lang w:val="en-GB"/>
         </w:rPr>
       </w:pPr>
     </w:p>
@@ -21378,13 +21287,7 @@
               <w:rPr>
                 <w:lang w:val="fr-CH"/>
               </w:rPr>
-              <w:t>Afficher l</w:t>
-            </w:r>
-            <w:r>
-              <w:rPr>
-                <w:lang w:val="fr-CH"/>
-              </w:rPr>
-              <w:t>a détaille d’un client</w:t>
+              <w:t>Afficher la détaille d’un client</w:t>
             </w:r>
           </w:p>
         </w:tc>
@@ -21709,13 +21612,7 @@
               <w:rPr>
                 <w:lang w:val="fr-CH"/>
               </w:rPr>
-              <w:t>Une fenêtre s’affiche</w:t>
-            </w:r>
-            <w:r>
-              <w:rPr>
-                <w:lang w:val="fr-CH"/>
-              </w:rPr>
-              <w:t xml:space="preserve"> avec la liste de clients </w:t>
+              <w:t xml:space="preserve">Une fenêtre s’affiche avec la liste de clients </w:t>
             </w:r>
           </w:p>
         </w:tc>
@@ -24229,16 +24126,7 @@
                 <w:sz w:val="20"/>
                 <w:lang w:val="fr-CH"/>
               </w:rPr>
-              <w:t>Ou</w:t>
-            </w:r>
-            <w:r>
-              <w:rPr>
-                <w:b/>
-                <w:bCs/>
-                <w:sz w:val="20"/>
-                <w:lang w:val="fr-CH"/>
-              </w:rPr>
-              <w:t xml:space="preserve"> son</w:t>
+              <w:t>Ou son</w:t>
             </w:r>
             <w:r>
               <w:rPr>
@@ -25784,45 +25672,6 @@
         <w:ind w:left="426"/>
         <w:rPr>
           <w:iCs/>
-          <w:lang w:val="fr-CH"/>
-        </w:rPr>
-      </w:pPr>
-    </w:p>
-    <w:p>
-      <w:pPr>
-        <w:ind w:left="426"/>
-        <w:rPr>
-          <w:i/>
-          <w:lang w:val="fr-CH"/>
-        </w:rPr>
-      </w:pPr>
-      <w:r>
-        <w:rPr>
-          <w:i/>
-          <w:lang w:val="fr-CH"/>
-        </w:rPr>
-        <w:t>Liste des livres utilisé</w:t>
-      </w:r>
-      <w:r>
-        <w:rPr>
-          <w:i/>
-          <w:lang w:val="fr-CH"/>
-        </w:rPr>
-        <w:t>s</w:t>
-      </w:r>
-      <w:r>
-        <w:rPr>
-          <w:i/>
-          <w:lang w:val="fr-CH"/>
-        </w:rPr>
-        <w:t xml:space="preserve"> (Titre, auteur, date), des sites Internet (URL) consultés, des articles (Revue, date, titre, auteur)… Et de toutes les aides externes (noms)</w:t>
-      </w:r>
-    </w:p>
-    <w:p>
-      <w:pPr>
-        <w:ind w:left="426"/>
-        <w:rPr>
-          <w:i/>
           <w:lang w:val="fr-CH"/>
         </w:rPr>
       </w:pPr>
@@ -26067,9 +25916,9 @@
           <w:lang w:val="fr-CH"/>
         </w:rPr>
       </w:pPr>
-      <w:bookmarkStart w:id="45" w:name="_Toc25553331"/>
-      <w:bookmarkStart w:id="46" w:name="_Toc104868075"/>
-      <w:bookmarkEnd w:id="46"/>
+      <w:bookmarkStart w:id="45" w:name="_Toc104868075"/>
+      <w:bookmarkStart w:id="46" w:name="_Toc25553331"/>
+      <w:bookmarkEnd w:id="45"/>
     </w:p>
     <w:p>
       <w:pPr>
@@ -26090,7 +25939,7 @@
         </w:rPr>
         <w:t>Manuel d'Installation</w:t>
       </w:r>
-      <w:bookmarkEnd w:id="45"/>
+      <w:bookmarkEnd w:id="46"/>
       <w:bookmarkEnd w:id="47"/>
       <w:bookmarkEnd w:id="48"/>
     </w:p>
@@ -26186,6 +26035,12 @@
         </w:rPr>
         <w:t xml:space="preserve">Puis configuration du réseau </w:t>
       </w:r>
+      <w:r>
+        <w:rPr>
+          <w:lang w:val="fr-CH"/>
+        </w:rPr>
+        <w:t>l’adresse IP</w:t>
+      </w:r>
     </w:p>
     <w:p>
       <w:pPr>
@@ -26224,8 +26079,8 @@
       </w:pPr>
       <w:bookmarkStart w:id="49" w:name="_Toc25553332"/>
       <w:bookmarkStart w:id="50" w:name="_Toc71703268"/>
-      <w:bookmarkStart w:id="51" w:name="_Hlk104777372"/>
-      <w:bookmarkStart w:id="52" w:name="_Toc104868077"/>
+      <w:bookmarkStart w:id="51" w:name="_Toc104868077"/>
+      <w:bookmarkStart w:id="52" w:name="_Hlk104777372"/>
       <w:r>
         <w:rPr>
           <w:i w:val="0"/>
@@ -26236,7 +26091,7 @@
       </w:r>
       <w:bookmarkEnd w:id="49"/>
       <w:bookmarkEnd w:id="50"/>
-      <w:bookmarkEnd w:id="52"/>
+      <w:bookmarkEnd w:id="51"/>
     </w:p>
     <w:p>
       <w:pPr>
@@ -26270,7 +26125,7 @@
         <w:t xml:space="preserve"> séparé de ce rapport </w:t>
       </w:r>
     </w:p>
-    <w:bookmarkEnd w:id="51"/>
+    <w:bookmarkEnd w:id="52"/>
     <w:p>
       <w:pPr>
         <w:rPr>
@@ -26288,8 +26143,8 @@
         </w:rPr>
       </w:pPr>
       <w:bookmarkStart w:id="53" w:name="_Toc71703270"/>
-      <w:bookmarkStart w:id="54" w:name="_Toc25553334"/>
-      <w:bookmarkStart w:id="55" w:name="_Toc104868078"/>
+      <w:bookmarkStart w:id="54" w:name="_Toc104868078"/>
+      <w:bookmarkStart w:id="55" w:name="_Toc25553334"/>
       <w:r>
         <w:rPr>
           <w:i w:val="0"/>
@@ -26307,7 +26162,7 @@
         <w:t>rchives du projet</w:t>
       </w:r>
       <w:bookmarkEnd w:id="53"/>
-      <w:bookmarkEnd w:id="55"/>
+      <w:bookmarkEnd w:id="54"/>
       <w:r>
         <w:rPr>
           <w:i w:val="0"/>
@@ -26316,7 +26171,7 @@
         </w:rPr>
         <w:t xml:space="preserve"> </w:t>
       </w:r>
-      <w:bookmarkEnd w:id="54"/>
+      <w:bookmarkEnd w:id="55"/>
     </w:p>
     <w:p>
       <w:pPr>
@@ -26533,7 +26388,7 @@
         <w:sz w:val="16"/>
         <w:szCs w:val="16"/>
       </w:rPr>
-      <w:t>30 mai 2022</w:t>
+      <w:t>31 mai 2022</w:t>
     </w:r>
     <w:r>
       <w:rPr>
@@ -26660,7 +26515,7 @@
 <w:numbering xmlns:wpc="http://schemas.microsoft.com/office/word/2010/wordprocessingCanvas" xmlns:cx="http://schemas.microsoft.com/office/drawing/2014/chartex" xmlns:cx1="http://schemas.microsoft.com/office/drawing/2015/9/8/chartex" xmlns:cx2="http://schemas.microsoft.com/office/drawing/2015/10/21/chartex" xmlns:cx3="http://schemas.microsoft.com/office/drawing/2016/5/9/chartex" xmlns:cx4="http://schemas.microsoft.com/office/drawing/2016/5/10/chartex" xmlns:cx5="http://schemas.microsoft.com/office/drawing/2016/5/11/chartex" xmlns:cx6="http://schemas.microsoft.com/office/drawing/2016/5/12/chartex" xmlns:cx7="http://schemas.microsoft.com/office/drawing/2016/5/13/chartex" xmlns:cx8="http://schemas.microsoft.com/office/drawing/2016/5/14/chartex" xmlns:mc="http://schemas.openxmlformats.org/markup-compatibility/2006" xmlns:aink="http://schemas.microsoft.com/office/drawing/2016/ink" xmlns:am3d="http://schemas.microsoft.com/office/drawing/2017/model3d" xmlns:o="urn:schemas-microsoft-com:office:office" xmlns:oel="http://schemas.microsoft.com/office/2019/extlst" xmlns:r="http://schemas.openxmlformats.org/officeDocument/2006/relationships" xmlns:m="http://schemas.openxmlformats.org/officeDocument/2006/math" xmlns:v="urn:schemas-microsoft-com:vml" xmlns:wp14="http://schemas.microsoft.com/office/word/2010/wordprocessingDrawing" xmlns:wp="http://schemas.openxmlformats.org/drawingml/2006/wordprocessingDrawing" xmlns:w10="urn:schemas-microsoft-com:office:word" xmlns:w="http://schemas.openxmlformats.org/wordprocessingml/2006/main" xmlns:w14="http://schemas.microsoft.com/office/word/2010/wordml" xmlns:w15="http://schemas.microsoft.com/office/word/2012/wordml" xmlns:w16cex="http://schemas.microsoft.com/office/word/2018/wordml/cex" xmlns:w16cid="http://schemas.microsoft.com/office/word/2016/wordml/cid" xmlns:w16="http://schemas.microsoft.com/office/word/2018/wordml" xmlns:w16sdtdh="http://schemas.microsoft.com/office/word/2020/wordml/sdtdatahash" xmlns:w16se="http://schemas.microsoft.com/office/word/2015/wordml/symex" xmlns:wpg="http://schemas.microsoft.com/office/word/2010/wordprocessingGroup" xmlns:wpi="http://schemas.microsoft.com/office/word/2010/wordprocessingInk" xmlns:wne="http://schemas.microsoft.com/office/word/2006/wordml" xmlns:wps="http://schemas.microsoft.com/office/word/2010/wordprocessingShape" mc:Ignorable="w14 w15 w16se w16cid w16 w16cex w16sdtdh wp14">
   <w:numPicBullet w:numPicBulletId="0">
     <w:pict>
-      <v:shapetype id="_x0000_t75" coordsize="21600,21600" o:spt="75" o:preferrelative="t" path="m@4@5l@4@11@9@11@9@5xe" filled="f" stroked="f">
+      <v:shapetype w14:anchorId="0A862DB0" id="_x0000_t75" coordsize="21600,21600" o:spt="75" o:preferrelative="t" path="m@4@5l@4@11@9@11@9@5xe" filled="f" stroked="f">
         <v:stroke joinstyle="miter"/>
         <v:formulas>
           <v:f eqn="if lineDrawn pixelLineWidth 0"/>
@@ -26679,7 +26534,7 @@
         <v:path o:extrusionok="f" gradientshapeok="t" o:connecttype="rect"/>
         <o:lock v:ext="edit" aspectratio="t"/>
       </v:shapetype>
-      <v:shape id="_x0000_i1594" type="#_x0000_t75" style="width:139.5pt;height:36pt;visibility:visible;mso-wrap-style:square" o:bullet="t">
+      <v:shape id="_x0000_i1044" type="#_x0000_t75" style="width:139.7pt;height:36pt;visibility:visible;mso-wrap-style:square" o:bullet="t">
         <v:imagedata r:id="rId1" o:title=""/>
       </v:shape>
     </w:pict>
@@ -31422,10 +31277,21 @@
 </file>
 
 <file path=customXml/item2.xml><?xml version="1.0" encoding="utf-8"?>
-<b:Sources xmlns:b="http://schemas.openxmlformats.org/officeDocument/2006/bibliography" xmlns="http://schemas.openxmlformats.org/officeDocument/2006/bibliography" SelectedStyle="\APASixthEditionOfficeOnline.xsl" StyleName="APA" Version="6"/>
+<?mso-contentType ?>
+<FormTemplates xmlns="http://schemas.microsoft.com/sharepoint/v3/contenttype/forms">
+  <Display>DocumentLibraryForm</Display>
+  <Edit>DocumentLibraryForm</Edit>
+  <New>DocumentLibraryForm</New>
+</FormTemplates>
 </file>
 
 <file path=customXml/item3.xml><?xml version="1.0" encoding="utf-8"?>
+<p:properties xmlns:p="http://schemas.microsoft.com/office/2006/metadata/properties" xmlns:xsi="http://www.w3.org/2001/XMLSchema-instance" xmlns:pc="http://schemas.microsoft.com/office/infopath/2007/PartnerControls">
+  <documentManagement/>
+</p:properties>
+</file>
+
+<file path=customXml/item4.xml><?xml version="1.0" encoding="utf-8"?>
 <ct:contentTypeSchema xmlns:ct="http://schemas.microsoft.com/office/2006/metadata/contentType" xmlns:ma="http://schemas.microsoft.com/office/2006/metadata/properties/metaAttributes" ct:_="" ma:_="" ma:contentTypeName="Document" ma:contentTypeID="0x0101000B38552FA7D4254E8845977232CFE53B" ma:contentTypeVersion="5" ma:contentTypeDescription="Crée un document." ma:contentTypeScope="" ma:versionID="4f1bf81e62cc02fe8c3db31916c2303c">
   <xsd:schema xmlns:xsd="http://www.w3.org/2001/XMLSchema" xmlns:xs="http://www.w3.org/2001/XMLSchema" xmlns:p="http://schemas.microsoft.com/office/2006/metadata/properties" xmlns:ns2="0119da2b-60ce-4773-88fa-ebab2cde1f55" targetNamespace="http://schemas.microsoft.com/office/2006/metadata/properties" ma:root="true" ma:fieldsID="d7f255bcf2065e09b934e8e0242f52eb" ns2:_="">
     <xsd:import namespace="0119da2b-60ce-4773-88fa-ebab2cde1f55"/>
@@ -31575,19 +31441,8 @@
 </ct:contentTypeSchema>
 </file>
 
-<file path=customXml/item4.xml><?xml version="1.0" encoding="utf-8"?>
-<p:properties xmlns:p="http://schemas.microsoft.com/office/2006/metadata/properties" xmlns:xsi="http://www.w3.org/2001/XMLSchema-instance" xmlns:pc="http://schemas.microsoft.com/office/infopath/2007/PartnerControls">
-  <documentManagement/>
-</p:properties>
-</file>
-
 <file path=customXml/item5.xml><?xml version="1.0" encoding="utf-8"?>
-<?mso-contentType ?>
-<FormTemplates xmlns="http://schemas.microsoft.com/sharepoint/v3/contenttype/forms">
-  <Display>DocumentLibraryForm</Display>
-  <Edit>DocumentLibraryForm</Edit>
-  <New>DocumentLibraryForm</New>
-</FormTemplates>
+<b:Sources xmlns:b="http://schemas.openxmlformats.org/officeDocument/2006/bibliography" xmlns="http://schemas.openxmlformats.org/officeDocument/2006/bibliography" SelectedStyle="\APASixthEditionOfficeOnline.xsl" StyleName="APA" Version="6"/>
 </file>
 
 <file path=customXml/itemProps1.xml><?xml version="1.0" encoding="utf-8"?>
@@ -31599,14 +31454,23 @@
 </file>
 
 <file path=customXml/itemProps2.xml><?xml version="1.0" encoding="utf-8"?>
-<ds:datastoreItem xmlns:ds="http://schemas.openxmlformats.org/officeDocument/2006/customXml" ds:itemID="{019A669E-683D-4346-AFD2-16BBA8ECB72F}">
+<ds:datastoreItem xmlns:ds="http://schemas.openxmlformats.org/officeDocument/2006/customXml" ds:itemID="{C3C0D82A-5D77-4930-8043-FB93232D4EC3}">
   <ds:schemaRefs>
-    <ds:schemaRef ds:uri="http://schemas.openxmlformats.org/officeDocument/2006/bibliography"/>
+    <ds:schemaRef ds:uri="http://schemas.microsoft.com/sharepoint/v3/contenttype/forms"/>
   </ds:schemaRefs>
 </ds:datastoreItem>
 </file>
 
 <file path=customXml/itemProps3.xml><?xml version="1.0" encoding="utf-8"?>
+<ds:datastoreItem xmlns:ds="http://schemas.openxmlformats.org/officeDocument/2006/customXml" ds:itemID="{B1DFFEE4-49B1-4AF1-9FFD-BDCB1D4C88F0}">
+  <ds:schemaRefs>
+    <ds:schemaRef ds:uri="http://schemas.microsoft.com/office/2006/metadata/properties"/>
+    <ds:schemaRef ds:uri="http://schemas.microsoft.com/office/infopath/2007/PartnerControls"/>
+  </ds:schemaRefs>
+</ds:datastoreItem>
+</file>
+
+<file path=customXml/itemProps4.xml><?xml version="1.0" encoding="utf-8"?>
 <ds:datastoreItem xmlns:ds="http://schemas.openxmlformats.org/officeDocument/2006/customXml" ds:itemID="{B35CEFC0-E461-415B-A9A3-AB11EABFF293}">
   <ds:schemaRefs>
     <ds:schemaRef ds:uri="http://schemas.microsoft.com/office/2006/metadata/contentType"/>
@@ -31624,19 +31488,10 @@
 </ds:datastoreItem>
 </file>
 
-<file path=customXml/itemProps4.xml><?xml version="1.0" encoding="utf-8"?>
-<ds:datastoreItem xmlns:ds="http://schemas.openxmlformats.org/officeDocument/2006/customXml" ds:itemID="{B1DFFEE4-49B1-4AF1-9FFD-BDCB1D4C88F0}">
+<file path=customXml/itemProps5.xml><?xml version="1.0" encoding="utf-8"?>
+<ds:datastoreItem xmlns:ds="http://schemas.openxmlformats.org/officeDocument/2006/customXml" ds:itemID="{019A669E-683D-4346-AFD2-16BBA8ECB72F}">
   <ds:schemaRefs>
-    <ds:schemaRef ds:uri="http://schemas.microsoft.com/office/2006/metadata/properties"/>
-    <ds:schemaRef ds:uri="http://schemas.microsoft.com/office/infopath/2007/PartnerControls"/>
-  </ds:schemaRefs>
-</ds:datastoreItem>
-</file>
-
-<file path=customXml/itemProps5.xml><?xml version="1.0" encoding="utf-8"?>
-<ds:datastoreItem xmlns:ds="http://schemas.openxmlformats.org/officeDocument/2006/customXml" ds:itemID="{C3C0D82A-5D77-4930-8043-FB93232D4EC3}">
-  <ds:schemaRefs>
-    <ds:schemaRef ds:uri="http://schemas.microsoft.com/sharepoint/v3/contenttype/forms"/>
+    <ds:schemaRef ds:uri="http://schemas.openxmlformats.org/officeDocument/2006/bibliography"/>
   </ds:schemaRefs>
 </ds:datastoreItem>
 </file>
</xml_diff>